<commit_message>
update code as of 5:28 pm
</commit_message>
<xml_diff>
--- a/Cholera_study_project_2024/output/table4.docx
+++ b/Cholera_study_project_2024/output/table4.docx
@@ -5,7 +5,7 @@
     <w:p/>
     <w:tbl>
       <w:tblPr>
-        <w:tblW w:w="0" w:type="pct"/>
+        <w:tblW w:w="5000" w:type="pct"/>
         <w:jc w:val="center"/>
         <w:tblLook w:val="0420" w:firstRow="1" w:lastRow="0" w:firstColumn="0" w:lastColumn="0" w:noHBand="0" w:noVBand="1"/>
       </w:tblPr>
@@ -35,7 +35,7 @@
         </w:trPr>
         <w:tc>
           <w:tcPr>
-            <w:tcW w:w="0" w:type="auto"/>
+            <w:tcW w:w="754" w:type="pct"/>
             <w:tcBorders>
               <w:top w:val="single" w:sz="12" w:space="0" w:color="666666"/>
               <w:left w:val="none" w:sz="0" w:space="0" w:color="000000"/>
@@ -61,6 +61,7 @@
               </w:pBdr>
               <w:spacing w:before="100" w:after="100"/>
               <w:ind w:left="100" w:right="100"/>
+              <w:jc w:val="both"/>
               <w:rPr>
                 <w:rFonts w:ascii="Arial" w:eastAsia="Arial" w:hAnsi="Arial" w:cs="Arial"/>
                 <w:color w:val="000000"/>
@@ -81,7 +82,7 @@
         </w:tc>
         <w:tc>
           <w:tcPr>
-            <w:tcW w:w="0" w:type="auto"/>
+            <w:tcW w:w="349" w:type="pct"/>
             <w:tcBorders>
               <w:top w:val="single" w:sz="12" w:space="0" w:color="666666"/>
               <w:left w:val="none" w:sz="0" w:space="0" w:color="000000"/>
@@ -357,7 +358,7 @@
                 <w:sz w:val="22"/>
                 <w:szCs w:val="22"/>
               </w:rPr>
-              <w:t>unprotected well 1 percent</w:t>
+              <w:t xml:space="preserve">unprotected well </w:t>
             </w:r>
           </w:p>
         </w:tc>
@@ -404,7 +405,7 @@
                 <w:sz w:val="22"/>
                 <w:szCs w:val="22"/>
               </w:rPr>
-              <w:t>other drinking source percent</w:t>
+              <w:t>other drinking source</w:t>
             </w:r>
           </w:p>
         </w:tc>
@@ -451,7 +452,7 @@
                 <w:sz w:val="22"/>
                 <w:szCs w:val="22"/>
               </w:rPr>
-              <w:t>river stream percent</w:t>
+              <w:t xml:space="preserve">river stream </w:t>
             </w:r>
           </w:p>
         </w:tc>
@@ -498,7 +499,7 @@
                 <w:sz w:val="22"/>
                 <w:szCs w:val="22"/>
               </w:rPr>
-              <w:t>spring 1 percent</w:t>
+              <w:t xml:space="preserve">spring </w:t>
             </w:r>
           </w:p>
         </w:tc>
@@ -545,7 +546,7 @@
                 <w:sz w:val="22"/>
                 <w:szCs w:val="22"/>
               </w:rPr>
-              <w:t>dam percent</w:t>
+              <w:t xml:space="preserve">dam </w:t>
             </w:r>
           </w:p>
         </w:tc>
@@ -592,7 +593,7 @@
                 <w:sz w:val="22"/>
                 <w:szCs w:val="22"/>
               </w:rPr>
-              <w:t>bottled water percent</w:t>
+              <w:t>bottled water</w:t>
             </w:r>
           </w:p>
         </w:tc>
@@ -639,7 +640,7 @@
                 <w:sz w:val="22"/>
                 <w:szCs w:val="22"/>
               </w:rPr>
-              <w:t>tanker truck bower percent</w:t>
+              <w:t xml:space="preserve">tanker truck bower </w:t>
             </w:r>
           </w:p>
         </w:tc>
@@ -686,7 +687,7 @@
                 <w:sz w:val="22"/>
                 <w:szCs w:val="22"/>
               </w:rPr>
-              <w:t>lake percent</w:t>
+              <w:t>lake</w:t>
             </w:r>
           </w:p>
         </w:tc>
@@ -744,7 +745,7 @@
         </w:trPr>
         <w:tc>
           <w:tcPr>
-            <w:tcW w:w="0" w:type="auto"/>
+            <w:tcW w:w="754" w:type="pct"/>
             <w:tcBorders>
               <w:top w:val="single" w:sz="12" w:space="0" w:color="666666"/>
               <w:left w:val="none" w:sz="0" w:space="0" w:color="000000"/>
@@ -790,7 +791,7 @@
         </w:tc>
         <w:tc>
           <w:tcPr>
-            <w:tcW w:w="0" w:type="auto"/>
+            <w:tcW w:w="349" w:type="pct"/>
             <w:tcBorders>
               <w:top w:val="single" w:sz="12" w:space="0" w:color="666666"/>
               <w:left w:val="none" w:sz="0" w:space="0" w:color="000000"/>
@@ -1453,7 +1454,7 @@
         </w:trPr>
         <w:tc>
           <w:tcPr>
-            <w:tcW w:w="0" w:type="auto"/>
+            <w:tcW w:w="754" w:type="pct"/>
             <w:tcBorders>
               <w:top w:val="none" w:sz="0" w:space="0" w:color="000000"/>
               <w:left w:val="none" w:sz="0" w:space="0" w:color="000000"/>
@@ -1499,7 +1500,7 @@
         </w:tc>
         <w:tc>
           <w:tcPr>
-            <w:tcW w:w="0" w:type="auto"/>
+            <w:tcW w:w="349" w:type="pct"/>
             <w:tcBorders>
               <w:top w:val="none" w:sz="0" w:space="0" w:color="000000"/>
               <w:left w:val="none" w:sz="0" w:space="0" w:color="000000"/>
@@ -2162,7 +2163,7 @@
         </w:trPr>
         <w:tc>
           <w:tcPr>
-            <w:tcW w:w="0" w:type="auto"/>
+            <w:tcW w:w="754" w:type="pct"/>
             <w:tcBorders>
               <w:top w:val="none" w:sz="0" w:space="0" w:color="000000"/>
               <w:left w:val="none" w:sz="0" w:space="0" w:color="000000"/>
@@ -2210,7 +2211,7 @@
         </w:tc>
         <w:tc>
           <w:tcPr>
-            <w:tcW w:w="0" w:type="auto"/>
+            <w:tcW w:w="349" w:type="pct"/>
             <w:tcBorders>
               <w:top w:val="none" w:sz="0" w:space="0" w:color="000000"/>
               <w:left w:val="none" w:sz="0" w:space="0" w:color="000000"/>
@@ -2873,7 +2874,7 @@
         </w:trPr>
         <w:tc>
           <w:tcPr>
-            <w:tcW w:w="0" w:type="auto"/>
+            <w:tcW w:w="754" w:type="pct"/>
             <w:tcBorders>
               <w:top w:val="none" w:sz="0" w:space="0" w:color="000000"/>
               <w:left w:val="none" w:sz="0" w:space="0" w:color="000000"/>
@@ -2919,7 +2920,7 @@
         </w:tc>
         <w:tc>
           <w:tcPr>
-            <w:tcW w:w="0" w:type="auto"/>
+            <w:tcW w:w="349" w:type="pct"/>
             <w:tcBorders>
               <w:top w:val="none" w:sz="0" w:space="0" w:color="000000"/>
               <w:left w:val="none" w:sz="0" w:space="0" w:color="000000"/>
@@ -3582,7 +3583,7 @@
         </w:trPr>
         <w:tc>
           <w:tcPr>
-            <w:tcW w:w="0" w:type="auto"/>
+            <w:tcW w:w="754" w:type="pct"/>
             <w:tcBorders>
               <w:top w:val="none" w:sz="0" w:space="0" w:color="000000"/>
               <w:left w:val="none" w:sz="0" w:space="0" w:color="000000"/>
@@ -3628,7 +3629,7 @@
         </w:tc>
         <w:tc>
           <w:tcPr>
-            <w:tcW w:w="0" w:type="auto"/>
+            <w:tcW w:w="349" w:type="pct"/>
             <w:tcBorders>
               <w:top w:val="none" w:sz="0" w:space="0" w:color="000000"/>
               <w:left w:val="none" w:sz="0" w:space="0" w:color="000000"/>
@@ -4291,7 +4292,7 @@
         </w:trPr>
         <w:tc>
           <w:tcPr>
-            <w:tcW w:w="0" w:type="auto"/>
+            <w:tcW w:w="754" w:type="pct"/>
             <w:tcBorders>
               <w:top w:val="none" w:sz="0" w:space="0" w:color="000000"/>
               <w:left w:val="none" w:sz="0" w:space="0" w:color="000000"/>
@@ -4339,7 +4340,7 @@
         </w:tc>
         <w:tc>
           <w:tcPr>
-            <w:tcW w:w="0" w:type="auto"/>
+            <w:tcW w:w="349" w:type="pct"/>
             <w:tcBorders>
               <w:top w:val="none" w:sz="0" w:space="0" w:color="000000"/>
               <w:left w:val="none" w:sz="0" w:space="0" w:color="000000"/>
@@ -5002,7 +5003,7 @@
         </w:trPr>
         <w:tc>
           <w:tcPr>
-            <w:tcW w:w="0" w:type="auto"/>
+            <w:tcW w:w="754" w:type="pct"/>
             <w:tcBorders>
               <w:top w:val="none" w:sz="0" w:space="0" w:color="000000"/>
               <w:left w:val="none" w:sz="0" w:space="0" w:color="000000"/>
@@ -5048,7 +5049,7 @@
         </w:tc>
         <w:tc>
           <w:tcPr>
-            <w:tcW w:w="0" w:type="auto"/>
+            <w:tcW w:w="349" w:type="pct"/>
             <w:tcBorders>
               <w:top w:val="none" w:sz="0" w:space="0" w:color="000000"/>
               <w:left w:val="none" w:sz="0" w:space="0" w:color="000000"/>
@@ -5711,7 +5712,7 @@
         </w:trPr>
         <w:tc>
           <w:tcPr>
-            <w:tcW w:w="0" w:type="auto"/>
+            <w:tcW w:w="754" w:type="pct"/>
             <w:tcBorders>
               <w:top w:val="none" w:sz="0" w:space="0" w:color="000000"/>
               <w:left w:val="none" w:sz="0" w:space="0" w:color="000000"/>
@@ -5759,7 +5760,7 @@
         </w:tc>
         <w:tc>
           <w:tcPr>
-            <w:tcW w:w="0" w:type="auto"/>
+            <w:tcW w:w="349" w:type="pct"/>
             <w:tcBorders>
               <w:top w:val="none" w:sz="0" w:space="0" w:color="000000"/>
               <w:left w:val="none" w:sz="0" w:space="0" w:color="000000"/>
@@ -6422,7 +6423,7 @@
         </w:trPr>
         <w:tc>
           <w:tcPr>
-            <w:tcW w:w="0" w:type="auto"/>
+            <w:tcW w:w="754" w:type="pct"/>
             <w:tcBorders>
               <w:top w:val="none" w:sz="0" w:space="0" w:color="000000"/>
               <w:left w:val="none" w:sz="0" w:space="0" w:color="000000"/>
@@ -6470,7 +6471,7 @@
         </w:tc>
         <w:tc>
           <w:tcPr>
-            <w:tcW w:w="0" w:type="auto"/>
+            <w:tcW w:w="349" w:type="pct"/>
             <w:tcBorders>
               <w:top w:val="none" w:sz="0" w:space="0" w:color="000000"/>
               <w:left w:val="none" w:sz="0" w:space="0" w:color="000000"/>
@@ -7133,7 +7134,7 @@
         </w:trPr>
         <w:tc>
           <w:tcPr>
-            <w:tcW w:w="0" w:type="auto"/>
+            <w:tcW w:w="754" w:type="pct"/>
             <w:tcBorders>
               <w:top w:val="none" w:sz="0" w:space="0" w:color="000000"/>
               <w:left w:val="none" w:sz="0" w:space="0" w:color="000000"/>
@@ -7179,7 +7180,7 @@
         </w:tc>
         <w:tc>
           <w:tcPr>
-            <w:tcW w:w="0" w:type="auto"/>
+            <w:tcW w:w="349" w:type="pct"/>
             <w:tcBorders>
               <w:top w:val="none" w:sz="0" w:space="0" w:color="000000"/>
               <w:left w:val="none" w:sz="0" w:space="0" w:color="000000"/>

</xml_diff>